<commit_message>
change util package class diagram in report
</commit_message>
<xml_diff>
--- a/report/report.docx
+++ b/report/report.docx
@@ -1,6 +1,6 @@
 
 <file path=word/document.xml><?xml version="1.0" encoding="utf-8"?>
-<w:document xmlns:wpc="http://schemas.microsoft.com/office/word/2010/wordprocessingCanvas" xmlns:cx="http://schemas.microsoft.com/office/drawing/2014/chartex" xmlns:cx1="http://schemas.microsoft.com/office/drawing/2015/9/8/chartex" xmlns:cx2="http://schemas.microsoft.com/office/drawing/2015/10/21/chartex" xmlns:cx3="http://schemas.microsoft.com/office/drawing/2016/5/9/chartex" xmlns:cx4="http://schemas.microsoft.com/office/drawing/2016/5/10/chartex" xmlns:cx5="http://schemas.microsoft.com/office/drawing/2016/5/11/chartex" xmlns:cx6="http://schemas.microsoft.com/office/drawing/2016/5/12/chartex" xmlns:cx7="http://schemas.microsoft.com/office/drawing/2016/5/13/chartex" xmlns:cx8="http://schemas.microsoft.com/office/drawing/2016/5/14/chartex" xmlns:mc="http://schemas.openxmlformats.org/markup-compatibility/2006" xmlns:aink="http://schemas.microsoft.com/office/drawing/2016/ink" xmlns:am3d="http://schemas.microsoft.com/office/drawing/2017/model3d" xmlns:o="urn:schemas-microsoft-com:office:office" xmlns:oel="http://schemas.microsoft.com/office/2019/extlst" xmlns:r="http://schemas.openxmlformats.org/officeDocument/2006/relationships" xmlns:m="http://schemas.openxmlformats.org/officeDocument/2006/math" xmlns:v="urn:schemas-microsoft-com:vml" xmlns:wp14="http://schemas.microsoft.com/office/word/2010/wordprocessingDrawing" xmlns:wp="http://schemas.openxmlformats.org/drawingml/2006/wordprocessingDrawing" xmlns:w10="urn:schemas-microsoft-com:office:word" xmlns:w="http://schemas.openxmlformats.org/wordprocessingml/2006/main" xmlns:w14="http://schemas.microsoft.com/office/word/2010/wordml" xmlns:w15="http://schemas.microsoft.com/office/word/2012/wordml" xmlns:w16cex="http://schemas.microsoft.com/office/word/2018/wordml/cex" xmlns:w16cid="http://schemas.microsoft.com/office/word/2016/wordml/cid" xmlns:w16="http://schemas.microsoft.com/office/word/2018/wordml" xmlns:w16sdtdh="http://schemas.microsoft.com/office/word/2020/wordml/sdtdatahash" xmlns:w16se="http://schemas.microsoft.com/office/word/2015/wordml/symex" xmlns:wpg="http://schemas.microsoft.com/office/word/2010/wordprocessingGroup" xmlns:wpi="http://schemas.microsoft.com/office/word/2010/wordprocessingInk" xmlns:wne="http://schemas.microsoft.com/office/word/2006/wordml" xmlns:wps="http://schemas.microsoft.com/office/word/2010/wordprocessingShape" mc:Ignorable="w14 w15 w16se w16cid w16 w16cex w16sdtdh wp14">
+<w:document xmlns:wpc="http://schemas.microsoft.com/office/word/2010/wordprocessingCanvas" xmlns:cx="http://schemas.microsoft.com/office/drawing/2014/chartex" xmlns:mc="http://schemas.openxmlformats.org/markup-compatibility/2006" xmlns:o="urn:schemas-microsoft-com:office:office" xmlns:r="http://schemas.openxmlformats.org/officeDocument/2006/relationships" xmlns:m="http://schemas.openxmlformats.org/officeDocument/2006/math" xmlns:v="urn:schemas-microsoft-com:vml" xmlns:wp14="http://schemas.microsoft.com/office/word/2010/wordprocessingDrawing" xmlns:wp="http://schemas.openxmlformats.org/drawingml/2006/wordprocessingDrawing" xmlns:w10="urn:schemas-microsoft-com:office:word" xmlns:w="http://schemas.openxmlformats.org/wordprocessingml/2006/main" xmlns:w14="http://schemas.microsoft.com/office/word/2010/wordml" xmlns:w15="http://schemas.microsoft.com/office/word/2012/wordml" xmlns:w16se="http://schemas.microsoft.com/office/word/2015/wordml/symex" xmlns:wpg="http://schemas.microsoft.com/office/word/2010/wordprocessingGroup" xmlns:wpi="http://schemas.microsoft.com/office/word/2010/wordprocessingInk" xmlns:wne="http://schemas.microsoft.com/office/word/2006/wordml" xmlns:wps="http://schemas.microsoft.com/office/word/2010/wordprocessingShape" mc:Ignorable="w14 w15 w16se wp14">
   <w:body>
     <w:p>
       <w:pPr>
@@ -3272,7 +3272,6 @@
         <w:t>+) About: show the information about the course, the lecturer, the teaching assistants, and our team members.</w:t>
       </w:r>
     </w:p>
-    <w:bookmarkStart w:id="8" w:name="_Toc108693125"/>
     <w:p>
       <w:pPr>
         <w:pStyle w:val="Heading2"/>
@@ -3281,6 +3280,7 @@
           <w:numId w:val="1"/>
         </w:numPr>
       </w:pPr>
+      <w:bookmarkStart w:id="8" w:name="_Toc108693125"/>
       <w:r>
         <w:rPr>
           <w:noProof/>
@@ -3341,13 +3341,7 @@
                               </w:r>
                             </w:fldSimple>
                             <w:r>
-                              <w:t xml:space="preserve"> </w:t>
-                            </w:r>
-                            <w:r>
-                              <w:t>Use case</w:t>
-                            </w:r>
-                            <w:r>
-                              <w:t xml:space="preserve"> diagram</w:t>
+                              <w:t xml:space="preserve"> Use case diagram</w:t>
                             </w:r>
                           </w:p>
                         </w:txbxContent>
@@ -3370,7 +3364,7 @@
                 <v:stroke joinstyle="miter"/>
                 <v:path gradientshapeok="t" o:connecttype="rect"/>
               </v:shapetype>
-              <v:shape id="Text Box 14" o:spid="_x0000_s1026" type="#_x0000_t202" style="position:absolute;left:0;text-align:left;margin-left:78.45pt;margin-top:316.05pt;width:311.05pt;height:.05pt;z-index:251677696;visibility:visible;mso-wrap-style:square;mso-wrap-distance-left:9pt;mso-wrap-distance-top:0;mso-wrap-distance-right:9pt;mso-wrap-distance-bottom:0;mso-position-horizontal:absolute;mso-position-horizontal-relative:text;mso-position-vertical:absolute;mso-position-vertical-relative:text;v-text-anchor:top" o:gfxdata="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" stroked="f">
+              <v:shape id="Text Box 14" o:spid="_x0000_s1026" type="#_x0000_t202" style="position:absolute;left:0;text-align:left;margin-left:78.45pt;margin-top:316.05pt;width:311.05pt;height:.05pt;z-index:251677696;visibility:visible;mso-wrap-style:square;mso-wrap-distance-left:9pt;mso-wrap-distance-top:0;mso-wrap-distance-right:9pt;mso-wrap-distance-bottom:0;mso-position-horizontal:absolute;mso-position-horizontal-relative:text;mso-position-vertical:absolute;mso-position-vertical-relative:text;v-text-anchor:top" o:gfxdata="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" stroked="f">
                 <v:textbox style="mso-fit-shape-to-text:t" inset="0,0,0,0">
                   <w:txbxContent>
                     <w:p>
@@ -3392,13 +3386,7 @@
                         </w:r>
                       </w:fldSimple>
                       <w:r>
-                        <w:t xml:space="preserve"> </w:t>
-                      </w:r>
-                      <w:r>
-                        <w:t>Use case</w:t>
-                      </w:r>
-                      <w:r>
-                        <w:t xml:space="preserve"> diagram</w:t>
+                        <w:t xml:space="preserve"> Use case diagram</w:t>
                       </w:r>
                     </w:p>
                   </w:txbxContent>
@@ -4465,7 +4453,7 @@
           </mc:Choice>
           <mc:Fallback>
             <w:pict>
-              <v:shape w14:anchorId="6EDFEB1B" id="Text Box 3" o:spid="_x0000_s1027" type="#_x0000_t202" style="position:absolute;margin-left:-42.75pt;margin-top:374.9pt;width:552.75pt;height:11.25pt;z-index:251661312;visibility:visible;mso-wrap-style:square;mso-height-percent:0;mso-wrap-distance-left:9pt;mso-wrap-distance-top:0;mso-wrap-distance-right:9pt;mso-wrap-distance-bottom:0;mso-position-horizontal:absolute;mso-position-horizontal-relative:margin;mso-position-vertical:absolute;mso-position-vertical-relative:text;mso-height-percent:0;mso-height-relative:margin;v-text-anchor:top" o:gfxdata="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" stroked="f">
+              <v:shape w14:anchorId="6EDFEB1B" id="Text Box 3" o:spid="_x0000_s1027" type="#_x0000_t202" style="position:absolute;margin-left:-42.75pt;margin-top:374.9pt;width:552.75pt;height:11.25pt;z-index:251661312;visibility:visible;mso-wrap-style:square;mso-height-percent:0;mso-wrap-distance-left:9pt;mso-wrap-distance-top:0;mso-wrap-distance-right:9pt;mso-wrap-distance-bottom:0;mso-position-horizontal:absolute;mso-position-horizontal-relative:margin;mso-position-vertical:absolute;mso-position-vertical-relative:text;mso-height-percent:0;mso-height-relative:margin;v-text-anchor:top" o:gfxdata="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" stroked="f">
                 <v:textbox inset="0,0,0,0">
                   <w:txbxContent>
                     <w:p>
@@ -5127,6 +5115,7 @@
               <w:jc w:val="center"/>
             </w:pPr>
             <w:r>
+              <w:lastRenderedPageBreak/>
               <w:t>SortingScreen</w:t>
             </w:r>
           </w:p>
@@ -6343,7 +6332,7 @@
           </mc:Choice>
           <mc:Fallback>
             <w:pict>
-              <v:shape w14:anchorId="315C8E06" id="Text Box 5" o:spid="_x0000_s1028" type="#_x0000_t202" style="position:absolute;left:0;text-align:left;margin-left:-57.75pt;margin-top:312.3pt;width:583.5pt;height:.05pt;z-index:251664384;visibility:visible;mso-wrap-style:square;mso-wrap-distance-left:9pt;mso-wrap-distance-top:0;mso-wrap-distance-right:9pt;mso-wrap-distance-bottom:0;mso-position-horizontal:absolute;mso-position-horizontal-relative:text;mso-position-vertical:absolute;mso-position-vertical-relative:text;v-text-anchor:top" o:gfxdata="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" stroked="f">
+              <v:shape w14:anchorId="315C8E06" id="Text Box 5" o:spid="_x0000_s1028" type="#_x0000_t202" style="position:absolute;left:0;text-align:left;margin-left:-57.75pt;margin-top:312.3pt;width:583.5pt;height:.05pt;z-index:251664384;visibility:visible;mso-wrap-style:square;mso-wrap-distance-left:9pt;mso-wrap-distance-top:0;mso-wrap-distance-right:9pt;mso-wrap-distance-bottom:0;mso-position-horizontal:absolute;mso-position-horizontal-relative:text;mso-position-vertical:absolute;mso-position-vertical-relative:text;v-text-anchor:top" o:gfxdata="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" stroked="f">
                 <v:textbox style="mso-fit-shape-to-text:t" inset="0,0,0,0">
                   <w:txbxContent>
                     <w:p>
@@ -7560,7 +7549,7 @@
           </mc:Choice>
           <mc:Fallback>
             <w:pict>
-              <v:shape w14:anchorId="028969EE" id="Text Box 7" o:spid="_x0000_s1029" type="#_x0000_t202" style="position:absolute;margin-left:-40.85pt;margin-top:373.05pt;width:549.7pt;height:.05pt;z-index:251667456;visibility:visible;mso-wrap-style:square;mso-wrap-distance-left:9pt;mso-wrap-distance-top:0;mso-wrap-distance-right:9pt;mso-wrap-distance-bottom:0;mso-position-horizontal:absolute;mso-position-horizontal-relative:text;mso-position-vertical:absolute;mso-position-vertical-relative:text;v-text-anchor:top" o:gfxdata="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" stroked="f">
+              <v:shape w14:anchorId="028969EE" id="Text Box 7" o:spid="_x0000_s1029" type="#_x0000_t202" style="position:absolute;margin-left:-40.85pt;margin-top:373.05pt;width:549.7pt;height:.05pt;z-index:251667456;visibility:visible;mso-wrap-style:square;mso-wrap-distance-left:9pt;mso-wrap-distance-top:0;mso-wrap-distance-right:9pt;mso-wrap-distance-bottom:0;mso-position-horizontal:absolute;mso-position-horizontal-relative:text;mso-position-vertical:absolute;mso-position-vertical-relative:text;v-text-anchor:top" o:gfxdata="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" stroked="f">
                 <v:textbox style="mso-fit-shape-to-text:t" inset="0,0,0,0">
                   <w:txbxContent>
                     <w:p>
@@ -7662,10 +7651,10 @@
       </w:tblPr>
       <w:tblGrid>
         <w:gridCol w:w="1785"/>
-        <w:gridCol w:w="1713"/>
-        <w:gridCol w:w="1835"/>
-        <w:gridCol w:w="2067"/>
-        <w:gridCol w:w="1950"/>
+        <w:gridCol w:w="1700"/>
+        <w:gridCol w:w="1810"/>
+        <w:gridCol w:w="2116"/>
+        <w:gridCol w:w="1939"/>
       </w:tblGrid>
       <w:tr>
         <w:trPr>
@@ -7782,7 +7771,16 @@
               <w:cnfStyle w:val="000000100000" w:firstRow="0" w:lastRow="0" w:firstColumn="0" w:lastColumn="0" w:oddVBand="0" w:evenVBand="0" w:oddHBand="1" w:evenHBand="0" w:firstRowFirstColumn="0" w:firstRowLastColumn="0" w:lastRowFirstColumn="0" w:lastRowLastColumn="0"/>
             </w:pPr>
             <w:r>
-              <w:t xml:space="preserve">~arrayLog: return </w:t>
+              <w:t>~</w:t>
+            </w:r>
+            <w:r>
+              <w:rPr>
+                <w:b/>
+              </w:rPr>
+              <w:t>arrayLog</w:t>
+            </w:r>
+            <w:r>
+              <w:t xml:space="preserve">: return </w:t>
             </w:r>
             <w:r>
               <w:t>the</w:t>
@@ -7799,7 +7797,16 @@
               <w:cnfStyle w:val="000000100000" w:firstRow="0" w:lastRow="0" w:firstColumn="0" w:lastColumn="0" w:oddVBand="0" w:evenVBand="0" w:oddHBand="1" w:evenHBand="0" w:firstRowFirstColumn="0" w:firstRowLastColumn="0" w:lastRowFirstColumn="0" w:lastRowLastColumn="0"/>
             </w:pPr>
             <w:r>
-              <w:t xml:space="preserve">~tempLog: </w:t>
+              <w:t>~</w:t>
+            </w:r>
+            <w:r>
+              <w:rPr>
+                <w:b/>
+              </w:rPr>
+              <w:t>tempLog</w:t>
+            </w:r>
+            <w:r>
+              <w:t xml:space="preserve">: </w:t>
             </w:r>
             <w:r>
               <w:t>return the</w:t>
@@ -7816,7 +7823,16 @@
               <w:cnfStyle w:val="000000100000" w:firstRow="0" w:lastRow="0" w:firstColumn="0" w:lastColumn="0" w:oddVBand="0" w:evenVBand="0" w:oddHBand="1" w:evenHBand="0" w:firstRowFirstColumn="0" w:firstRowLastColumn="0" w:lastRowFirstColumn="0" w:lastRowLastColumn="0"/>
             </w:pPr>
             <w:r>
-              <w:t xml:space="preserve">~guideLog: </w:t>
+              <w:t>~</w:t>
+            </w:r>
+            <w:r>
+              <w:rPr>
+                <w:b/>
+              </w:rPr>
+              <w:t>guideLog</w:t>
+            </w:r>
+            <w:r>
+              <w:t xml:space="preserve">: </w:t>
             </w:r>
             <w:r>
               <w:t>instructions for converting between steps in processing sort</w:t>
@@ -7828,15 +7844,33 @@
             </w:pPr>
             <w:r>
               <w:lastRenderedPageBreak/>
-              <w:t>~pointerLog: return 2 pointers per step, one pointer for arrayLog, and the other for tempLog</w:t>
-            </w:r>
-          </w:p>
-          <w:p>
-            <w:pPr>
-              <w:cnfStyle w:val="000000100000" w:firstRow="0" w:lastRow="0" w:firstColumn="0" w:lastColumn="0" w:oddVBand="0" w:evenVBand="0" w:oddHBand="1" w:evenHBand="0" w:firstRowFirstColumn="0" w:firstRowLastColumn="0" w:lastRowFirstColumn="0" w:lastRowLastColumn="0"/>
-            </w:pPr>
-            <w:r>
-              <w:t xml:space="preserve">~numSteps: </w:t>
+              <w:t>~</w:t>
+            </w:r>
+            <w:r>
+              <w:rPr>
+                <w:b/>
+              </w:rPr>
+              <w:t>pointerLog</w:t>
+            </w:r>
+            <w:r>
+              <w:t>: return 2 pointers per step, one pointer for arrayLog, and the other for tempLog</w:t>
+            </w:r>
+          </w:p>
+          <w:p>
+            <w:pPr>
+              <w:cnfStyle w:val="000000100000" w:firstRow="0" w:lastRow="0" w:firstColumn="0" w:lastColumn="0" w:oddVBand="0" w:evenVBand="0" w:oddHBand="1" w:evenHBand="0" w:firstRowFirstColumn="0" w:firstRowLastColumn="0" w:lastRowFirstColumn="0" w:lastRowLastColumn="0"/>
+            </w:pPr>
+            <w:r>
+              <w:t>~</w:t>
+            </w:r>
+            <w:r>
+              <w:rPr>
+                <w:b/>
+              </w:rPr>
+              <w:t>numSteps</w:t>
+            </w:r>
+            <w:r>
+              <w:t xml:space="preserve">: </w:t>
             </w:r>
             <w:r>
               <w:t>the number of steps to be sorted</w:t>
@@ -7847,7 +7881,16 @@
               <w:cnfStyle w:val="000000100000" w:firstRow="0" w:lastRow="0" w:firstColumn="0" w:lastColumn="0" w:oddVBand="0" w:evenVBand="0" w:oddHBand="1" w:evenHBand="0" w:firstRowFirstColumn="0" w:firstRowLastColumn="0" w:lastRowFirstColumn="0" w:lastRowLastColumn="0"/>
             </w:pPr>
             <w:r>
-              <w:t xml:space="preserve">~InputArray: </w:t>
+              <w:t>~</w:t>
+            </w:r>
+            <w:r>
+              <w:rPr>
+                <w:b/>
+              </w:rPr>
+              <w:t>InputArray</w:t>
+            </w:r>
+            <w:r>
+              <w:t xml:space="preserve">: </w:t>
             </w:r>
             <w:r>
               <w:t>the data of the array needs to be sorted</w:t>
@@ -7864,31 +7907,67 @@
             </w:pPr>
             <w:r>
               <w:lastRenderedPageBreak/>
-              <w:t>+getArrayLog(): get arrayLog attribute of model</w:t>
-            </w:r>
-          </w:p>
-          <w:p>
-            <w:pPr>
-              <w:cnfStyle w:val="000000100000" w:firstRow="0" w:lastRow="0" w:firstColumn="0" w:lastColumn="0" w:oddVBand="0" w:evenVBand="0" w:oddHBand="1" w:evenHBand="0" w:firstRowFirstColumn="0" w:firstRowLastColumn="0" w:lastRowFirstColumn="0" w:lastRowLastColumn="0"/>
-            </w:pPr>
-            <w:r>
-              <w:t>+getTempLog(): get tempLog attribute of model</w:t>
-            </w:r>
-          </w:p>
-          <w:p>
-            <w:pPr>
-              <w:cnfStyle w:val="000000100000" w:firstRow="0" w:lastRow="0" w:firstColumn="0" w:lastColumn="0" w:oddVBand="0" w:evenVBand="0" w:oddHBand="1" w:evenHBand="0" w:firstRowFirstColumn="0" w:firstRowLastColumn="0" w:lastRowFirstColumn="0" w:lastRowLastColumn="0"/>
-            </w:pPr>
-            <w:r>
-              <w:t>+getGuideLog(): get guideLog attribute of model</w:t>
-            </w:r>
-          </w:p>
-          <w:p>
-            <w:pPr>
-              <w:cnfStyle w:val="000000100000" w:firstRow="0" w:lastRow="0" w:firstColumn="0" w:lastColumn="0" w:oddVBand="0" w:evenVBand="0" w:oddHBand="1" w:evenHBand="0" w:firstRowFirstColumn="0" w:firstRowLastColumn="0" w:lastRowFirstColumn="0" w:lastRowLastColumn="0"/>
-            </w:pPr>
-            <w:r>
-              <w:t>+getPointerLog(): get pointerLog attribute of model</w:t>
+              <w:t>+</w:t>
+            </w:r>
+            <w:r>
+              <w:rPr>
+                <w:b/>
+              </w:rPr>
+              <w:t>getArrayLog</w:t>
+            </w:r>
+            <w:r>
+              <w:t>(): get arrayLog attribute of model</w:t>
+            </w:r>
+          </w:p>
+          <w:p>
+            <w:pPr>
+              <w:cnfStyle w:val="000000100000" w:firstRow="0" w:lastRow="0" w:firstColumn="0" w:lastColumn="0" w:oddVBand="0" w:evenVBand="0" w:oddHBand="1" w:evenHBand="0" w:firstRowFirstColumn="0" w:firstRowLastColumn="0" w:lastRowFirstColumn="0" w:lastRowLastColumn="0"/>
+            </w:pPr>
+            <w:r>
+              <w:t>+</w:t>
+            </w:r>
+            <w:r>
+              <w:rPr>
+                <w:b/>
+              </w:rPr>
+              <w:t>getTempLog</w:t>
+            </w:r>
+            <w:r>
+              <w:t>(): get tempLog attribute of model</w:t>
+            </w:r>
+          </w:p>
+          <w:p>
+            <w:pPr>
+              <w:cnfStyle w:val="000000100000" w:firstRow="0" w:lastRow="0" w:firstColumn="0" w:lastColumn="0" w:oddVBand="0" w:evenVBand="0" w:oddHBand="1" w:evenHBand="0" w:firstRowFirstColumn="0" w:firstRowLastColumn="0" w:lastRowFirstColumn="0" w:lastRowLastColumn="0"/>
+            </w:pPr>
+            <w:r>
+              <w:t>+</w:t>
+            </w:r>
+            <w:r>
+              <w:rPr>
+                <w:b/>
+              </w:rPr>
+              <w:t>getGuideLog</w:t>
+            </w:r>
+            <w:r>
+              <w:t>(): get guideLog attribute of model</w:t>
+            </w:r>
+          </w:p>
+          <w:p>
+            <w:pPr>
+              <w:cnfStyle w:val="000000100000" w:firstRow="0" w:lastRow="0" w:firstColumn="0" w:lastColumn="0" w:oddVBand="0" w:evenVBand="0" w:oddHBand="1" w:evenHBand="0" w:firstRowFirstColumn="0" w:firstRowLastColumn="0" w:lastRowFirstColumn="0" w:lastRowLastColumn="0"/>
+            </w:pPr>
+            <w:r>
+              <w:t>+</w:t>
+            </w:r>
+            <w:r>
+              <w:rPr>
+                <w:b/>
+              </w:rPr>
+              <w:t>getPointerLog</w:t>
+            </w:r>
+            <w:r>
+              <w:t>(): get pointerLog attribute of model</w:t>
             </w:r>
           </w:p>
           <w:p>
@@ -7897,7 +7976,16 @@
             </w:pPr>
             <w:r>
               <w:lastRenderedPageBreak/>
-              <w:t>+getNumSteps(): get numSteps attribute of model</w:t>
+              <w:t>+</w:t>
+            </w:r>
+            <w:r>
+              <w:rPr>
+                <w:b/>
+              </w:rPr>
+              <w:t>getNumSteps</w:t>
+            </w:r>
+            <w:r>
+              <w:t>(): get numSteps attribute of model</w:t>
             </w:r>
           </w:p>
           <w:p>
@@ -7936,7 +8024,16 @@
               <w:cnfStyle w:val="000000100000" w:firstRow="0" w:lastRow="0" w:firstColumn="0" w:lastColumn="0" w:oddVBand="0" w:evenVBand="0" w:oddHBand="1" w:evenHBand="0" w:firstRowFirstColumn="0" w:firstRowLastColumn="0" w:lastRowFirstColumn="0" w:lastRowLastColumn="0"/>
             </w:pPr>
             <w:r>
-              <w:t xml:space="preserve">~addLogs(array, temp, pointer, guide): </w:t>
+              <w:t>~</w:t>
+            </w:r>
+            <w:r>
+              <w:rPr>
+                <w:b/>
+              </w:rPr>
+              <w:t>addLogs(array, temp, pointer, guide):</w:t>
+            </w:r>
+            <w:r>
+              <w:t xml:space="preserve"> </w:t>
             </w:r>
             <w:r>
               <w:t>store the corresponding stage/step of the sorting algorithm running</w:t>
@@ -7965,6 +8062,7 @@
               <w:jc w:val="center"/>
             </w:pPr>
             <w:r>
+              <w:lastRenderedPageBreak/>
               <w:t>MergeSort</w:t>
             </w:r>
           </w:p>
@@ -8001,7 +8099,16 @@
               <w:cnfStyle w:val="000000000000" w:firstRow="0" w:lastRow="0" w:firstColumn="0" w:lastColumn="0" w:oddVBand="0" w:evenVBand="0" w:oddHBand="0" w:evenHBand="0" w:firstRowFirstColumn="0" w:firstRowLastColumn="0" w:lastRowFirstColumn="0" w:lastRowLastColumn="0"/>
             </w:pPr>
             <w:r>
-              <w:t xml:space="preserve">+sort(): sort by Merge Sort and add </w:t>
+              <w:t>+</w:t>
+            </w:r>
+            <w:r>
+              <w:rPr>
+                <w:b/>
+              </w:rPr>
+              <w:t>sort():</w:t>
+            </w:r>
+            <w:r>
+              <w:t xml:space="preserve"> sort by Merge Sort and add </w:t>
             </w:r>
             <w:r>
               <w:t>corresponding</w:t>
@@ -8015,7 +8122,16 @@
               <w:cnfStyle w:val="000000000000" w:firstRow="0" w:lastRow="0" w:firstColumn="0" w:lastColumn="0" w:oddVBand="0" w:evenVBand="0" w:oddHBand="0" w:evenHBand="0" w:firstRowFirstColumn="0" w:firstRowLastColumn="0" w:lastRowFirstColumn="0" w:lastRowLastColumn="0"/>
             </w:pPr>
             <w:r>
-              <w:t xml:space="preserve">-mergeSort(start, end): </w:t>
+              <w:t>-</w:t>
+            </w:r>
+            <w:r>
+              <w:rPr>
+                <w:b/>
+              </w:rPr>
+              <w:t>mergeSort(start, end):</w:t>
+            </w:r>
+            <w:r>
+              <w:t xml:space="preserve"> </w:t>
             </w:r>
             <w:r>
               <w:t>split main array into sub arrays when it has only 1 element</w:t>
@@ -8026,7 +8142,16 @@
               <w:cnfStyle w:val="000000000000" w:firstRow="0" w:lastRow="0" w:firstColumn="0" w:lastColumn="0" w:oddVBand="0" w:evenVBand="0" w:oddHBand="0" w:evenHBand="0" w:firstRowFirstColumn="0" w:firstRowLastColumn="0" w:lastRowFirstColumn="0" w:lastRowLastColumn="0"/>
             </w:pPr>
             <w:r>
-              <w:t xml:space="preserve">-merge(start, mid, end): </w:t>
+              <w:t>-</w:t>
+            </w:r>
+            <w:r>
+              <w:rPr>
+                <w:b/>
+              </w:rPr>
+              <w:t>merge(start, mid, end):</w:t>
+            </w:r>
+            <w:r>
+              <w:t xml:space="preserve"> </w:t>
             </w:r>
             <w:r>
               <w:t>merge the sub-arrays together and sort them in order</w:t>
@@ -8194,7 +8319,16 @@
               <w:cnfStyle w:val="000000100000" w:firstRow="0" w:lastRow="0" w:firstColumn="0" w:lastColumn="0" w:oddVBand="0" w:evenVBand="0" w:oddHBand="1" w:evenHBand="0" w:firstRowFirstColumn="0" w:firstRowLastColumn="0" w:lastRowFirstColumn="0" w:lastRowLastColumn="0"/>
             </w:pPr>
             <w:r>
-              <w:t xml:space="preserve">+sort(): </w:t>
+              <w:t>+</w:t>
+            </w:r>
+            <w:r>
+              <w:rPr>
+                <w:b/>
+              </w:rPr>
+              <w:t>sort():</w:t>
+            </w:r>
+            <w:r>
+              <w:t xml:space="preserve"> </w:t>
             </w:r>
             <w:r>
               <w:t>sort counter array in order</w:t>
@@ -8205,7 +8339,13 @@
               <w:cnfStyle w:val="000000100000" w:firstRow="0" w:lastRow="0" w:firstColumn="0" w:lastColumn="0" w:oddVBand="0" w:evenVBand="0" w:oddHBand="1" w:evenHBand="0" w:firstRowFirstColumn="0" w:firstRowLastColumn="0" w:lastRowFirstColumn="0" w:lastRowLastColumn="0"/>
             </w:pPr>
             <w:r>
-              <w:t xml:space="preserve">-counter(): </w:t>
+              <w:t>-</w:t>
+            </w:r>
+            <w:r>
+              <w:rPr>
+                <w:b/>
+              </w:rPr>
+              <w:t xml:space="preserve">counter(): </w:t>
             </w:r>
             <w:r>
               <w:t>count the number of elements with the same value in the array</w:t>
@@ -8261,7 +8401,16 @@
               <w:cnfStyle w:val="000000000000" w:firstRow="0" w:lastRow="0" w:firstColumn="0" w:lastColumn="0" w:oddVBand="0" w:evenVBand="0" w:oddHBand="0" w:evenHBand="0" w:firstRowFirstColumn="0" w:firstRowLastColumn="0" w:lastRowFirstColumn="0" w:lastRowLastColumn="0"/>
             </w:pPr>
             <w:r>
-              <w:t xml:space="preserve">-max: </w:t>
+              <w:t>-</w:t>
+            </w:r>
+            <w:r>
+              <w:rPr>
+                <w:b/>
+              </w:rPr>
+              <w:t>max</w:t>
+            </w:r>
+            <w:r>
+              <w:t xml:space="preserve">: </w:t>
             </w:r>
             <w:r>
               <w:t>return the largest number in array</w:t>
@@ -8277,7 +8426,16 @@
               <w:cnfStyle w:val="000000000000" w:firstRow="0" w:lastRow="0" w:firstColumn="0" w:lastColumn="0" w:oddVBand="0" w:evenVBand="0" w:oddHBand="0" w:evenHBand="0" w:firstRowFirstColumn="0" w:firstRowLastColumn="0" w:lastRowFirstColumn="0" w:lastRowLastColumn="0"/>
             </w:pPr>
             <w:r>
-              <w:t xml:space="preserve">+sort(): </w:t>
+              <w:t>+</w:t>
+            </w:r>
+            <w:r>
+              <w:rPr>
+                <w:b/>
+              </w:rPr>
+              <w:t>sort():</w:t>
+            </w:r>
+            <w:r>
+              <w:t xml:space="preserve"> </w:t>
             </w:r>
             <w:r>
               <w:t>sort array by digit</w:t>
@@ -8288,7 +8446,16 @@
               <w:cnfStyle w:val="000000000000" w:firstRow="0" w:lastRow="0" w:firstColumn="0" w:lastColumn="0" w:oddVBand="0" w:evenVBand="0" w:oddHBand="0" w:evenHBand="0" w:firstRowFirstColumn="0" w:firstRowLastColumn="0" w:lastRowFirstColumn="0" w:lastRowLastColumn="0"/>
             </w:pPr>
             <w:r>
-              <w:t xml:space="preserve">-numDigits(max): </w:t>
+              <w:t>-</w:t>
+            </w:r>
+            <w:r>
+              <w:rPr>
+                <w:b/>
+              </w:rPr>
+              <w:t>numDigits(max):</w:t>
+            </w:r>
+            <w:r>
+              <w:t xml:space="preserve"> </w:t>
             </w:r>
             <w:r>
               <w:t xml:space="preserve">return the number of digits of </w:t>
@@ -8306,7 +8473,16 @@
               <w:cnfStyle w:val="000000000000" w:firstRow="0" w:lastRow="0" w:firstColumn="0" w:lastColumn="0" w:oddVBand="0" w:evenVBand="0" w:oddHBand="0" w:evenHBand="0" w:firstRowFirstColumn="0" w:firstRowLastColumn="0" w:lastRowFirstColumn="0" w:lastRowLastColumn="0"/>
             </w:pPr>
             <w:r>
-              <w:t xml:space="preserve">-countingSortByDigit( digitplacing): </w:t>
+              <w:t>-</w:t>
+            </w:r>
+            <w:r>
+              <w:rPr>
+                <w:b/>
+              </w:rPr>
+              <w:t>countingSortByDigit( digitplacing):</w:t>
+            </w:r>
+            <w:r>
+              <w:t xml:space="preserve"> </w:t>
             </w:r>
             <w:r>
               <w:t xml:space="preserve">sort array by </w:t>
@@ -8408,12 +8584,12 @@
       </w:r>
       <w:bookmarkEnd w:id="15"/>
     </w:p>
-    <w:bookmarkStart w:id="16" w:name="_Toc108693133"/>
     <w:p>
       <w:pPr>
         <w:pStyle w:val="Heading3"/>
         <w:ind w:left="1080"/>
       </w:pPr>
+      <w:bookmarkStart w:id="16" w:name="_Toc108693133"/>
       <w:r>
         <w:rPr>
           <w:noProof/>
@@ -8493,7 +8669,7 @@
           </mc:Choice>
           <mc:Fallback>
             <w:pict>
-              <v:shape w14:anchorId="1F446AA7" id="Text Box 9" o:spid="_x0000_s1030" type="#_x0000_t202" style="position:absolute;left:0;text-align:left;margin-left:-61.1pt;margin-top:333.1pt;width:590.25pt;height:.05pt;z-index:251671552;visibility:visible;mso-wrap-style:square;mso-wrap-distance-left:9pt;mso-wrap-distance-top:0;mso-wrap-distance-right:9pt;mso-wrap-distance-bottom:0;mso-position-horizontal:absolute;mso-position-horizontal-relative:text;mso-position-vertical:absolute;mso-position-vertical-relative:text;v-text-anchor:top" o:gfxdata="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" stroked="f">
+              <v:shape w14:anchorId="1F446AA7" id="Text Box 9" o:spid="_x0000_s1030" type="#_x0000_t202" style="position:absolute;left:0;text-align:left;margin-left:-61.1pt;margin-top:333.1pt;width:590.25pt;height:.05pt;z-index:251671552;visibility:visible;mso-wrap-style:square;mso-wrap-distance-left:9pt;mso-wrap-distance-top:0;mso-wrap-distance-right:9pt;mso-wrap-distance-bottom:0;mso-position-horizontal:absolute;mso-position-horizontal-relative:text;mso-position-vertical:absolute;mso-position-vertical-relative:text;v-text-anchor:top" o:gfxdata="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" stroked="f">
                 <v:textbox style="mso-fit-shape-to-text:t" inset="0,0,0,0">
                   <w:txbxContent>
                     <w:p>
@@ -8799,6 +8975,7 @@
               <w:jc w:val="center"/>
             </w:pPr>
             <w:r>
+              <w:lastRenderedPageBreak/>
               <w:t>ExitListener</w:t>
             </w:r>
           </w:p>
@@ -9282,6 +9459,7 @@
               <w:jc w:val="center"/>
             </w:pPr>
             <w:r>
+              <w:lastRenderedPageBreak/>
               <w:t>TimerListener</w:t>
             </w:r>
           </w:p>
@@ -9806,6 +9984,7 @@
               <w:jc w:val="center"/>
             </w:pPr>
             <w:r>
+              <w:lastRenderedPageBreak/>
               <w:t>MyComponentAdapter</w:t>
             </w:r>
           </w:p>
@@ -10011,10 +10190,10 @@
           <w:noProof/>
         </w:rPr>
         <w:drawing>
-          <wp:inline distT="0" distB="0" distL="0" distR="0" wp14:anchorId="37BDB935" wp14:editId="0476F77B">
-            <wp:extent cx="5943600" cy="2054860"/>
-            <wp:effectExtent l="0" t="0" r="0" b="2540"/>
-            <wp:docPr id="13" name="Picture 13"/>
+          <wp:inline distT="0" distB="0" distL="0" distR="0" wp14:anchorId="20DDE9D4" wp14:editId="1E66B189">
+            <wp:extent cx="5943600" cy="3662680"/>
+            <wp:effectExtent l="0" t="0" r="0" b="0"/>
+            <wp:docPr id="4" name="Picture 4"/>
             <wp:cNvGraphicFramePr>
               <a:graphicFrameLocks xmlns:a="http://schemas.openxmlformats.org/drawingml/2006/main" noChangeAspect="1"/>
             </wp:cNvGraphicFramePr>
@@ -10022,7 +10201,7 @@
               <a:graphicData uri="http://schemas.openxmlformats.org/drawingml/2006/picture">
                 <pic:pic xmlns:pic="http://schemas.openxmlformats.org/drawingml/2006/picture">
                   <pic:nvPicPr>
-                    <pic:cNvPr id="13" name="util_class_diagram.png"/>
+                    <pic:cNvPr id="4" name="util_class_diagram.png"/>
                     <pic:cNvPicPr/>
                   </pic:nvPicPr>
                   <pic:blipFill>
@@ -10040,7 +10219,7 @@
                   <pic:spPr>
                     <a:xfrm>
                       <a:off x="0" y="0"/>
-                      <a:ext cx="5943600" cy="2054860"/>
+                      <a:ext cx="5943600" cy="3662680"/>
                     </a:xfrm>
                     <a:prstGeom prst="rect">
                       <a:avLst/>
@@ -10082,11 +10261,11 @@
         <w:tblLook w:val="04A0" w:firstRow="1" w:lastRow="0" w:firstColumn="1" w:lastColumn="0" w:noHBand="0" w:noVBand="1"/>
       </w:tblPr>
       <w:tblGrid>
-        <w:gridCol w:w="1367"/>
-        <w:gridCol w:w="1719"/>
-        <w:gridCol w:w="1832"/>
+        <w:gridCol w:w="1357"/>
+        <w:gridCol w:w="1690"/>
+        <w:gridCol w:w="1907"/>
         <w:gridCol w:w="2464"/>
-        <w:gridCol w:w="1968"/>
+        <w:gridCol w:w="1932"/>
       </w:tblGrid>
       <w:tr>
         <w:trPr>
@@ -10102,6 +10281,7 @@
               <w:jc w:val="center"/>
             </w:pPr>
             <w:r>
+              <w:lastRenderedPageBreak/>
               <w:t>Class Name</w:t>
             </w:r>
           </w:p>
@@ -10272,7 +10452,6 @@
               <w:rPr>
                 <w:b/>
               </w:rPr>
-              <w:lastRenderedPageBreak/>
               <w:t>+</w:t>
             </w:r>
             <w:r>
@@ -10489,6 +10668,121 @@
             <w:pPr>
               <w:cnfStyle w:val="000000100000" w:firstRow="0" w:lastRow="0" w:firstColumn="0" w:lastColumn="0" w:oddVBand="0" w:evenVBand="0" w:oddHBand="1" w:evenHBand="0" w:firstRowFirstColumn="0" w:firstRowLastColumn="0" w:lastRowFirstColumn="0" w:lastRowLastColumn="0"/>
             </w:pPr>
+            <w:r>
+              <w:rPr>
+                <w:b/>
+              </w:rPr>
+              <w:t>+MY_GREEN:</w:t>
+            </w:r>
+            <w:r>
+              <w:t xml:space="preserve"> color green used in project</w:t>
+            </w:r>
+          </w:p>
+          <w:p>
+            <w:pPr>
+              <w:cnfStyle w:val="000000100000" w:firstRow="0" w:lastRow="0" w:firstColumn="0" w:lastColumn="0" w:oddVBand="0" w:evenVBand="0" w:oddHBand="1" w:evenHBand="0" w:firstRowFirstColumn="0" w:firstRowLastColumn="0" w:lastRowFirstColumn="0" w:lastRowLastColumn="0"/>
+            </w:pPr>
+            <w:r>
+              <w:t>+</w:t>
+            </w:r>
+            <w:r>
+              <w:rPr>
+                <w:b/>
+              </w:rPr>
+              <w:t>MY_BLUE:</w:t>
+            </w:r>
+            <w:r>
+              <w:t xml:space="preserve"> color blue</w:t>
+            </w:r>
+            <w:r>
+              <w:t xml:space="preserve"> use</w:t>
+            </w:r>
+            <w:r>
+              <w:t>d</w:t>
+            </w:r>
+            <w:r>
+              <w:t xml:space="preserve"> in project</w:t>
+            </w:r>
+          </w:p>
+          <w:p>
+            <w:pPr>
+              <w:cnfStyle w:val="000000100000" w:firstRow="0" w:lastRow="0" w:firstColumn="0" w:lastColumn="0" w:oddVBand="0" w:evenVBand="0" w:oddHBand="1" w:evenHBand="0" w:firstRowFirstColumn="0" w:firstRowLastColumn="0" w:lastRowFirstColumn="0" w:lastRowLastColumn="0"/>
+            </w:pPr>
+            <w:r>
+              <w:t>+</w:t>
+            </w:r>
+            <w:r>
+              <w:rPr>
+                <w:b/>
+              </w:rPr>
+              <w:t>MY_ORANGE:</w:t>
+            </w:r>
+            <w:r>
+              <w:t xml:space="preserve"> color orange</w:t>
+            </w:r>
+            <w:r>
+              <w:t xml:space="preserve"> use</w:t>
+            </w:r>
+            <w:r>
+              <w:t>d</w:t>
+            </w:r>
+            <w:r>
+              <w:t xml:space="preserve"> in project</w:t>
+            </w:r>
+          </w:p>
+          <w:p>
+            <w:pPr>
+              <w:cnfStyle w:val="000000100000" w:firstRow="0" w:lastRow="0" w:firstColumn="0" w:lastColumn="0" w:oddVBand="0" w:evenVBand="0" w:oddHBand="1" w:evenHBand="0" w:firstRowFirstColumn="0" w:firstRowLastColumn="0" w:lastRowFirstColumn="0" w:lastRowLastColumn="0"/>
+            </w:pPr>
+            <w:r>
+              <w:t>+</w:t>
+            </w:r>
+            <w:r>
+              <w:rPr>
+                <w:b/>
+              </w:rPr>
+              <w:t>MY_YELLOW:</w:t>
+            </w:r>
+            <w:r>
+              <w:t xml:space="preserve"> color yellow</w:t>
+            </w:r>
+            <w:r>
+              <w:t xml:space="preserve"> use</w:t>
+            </w:r>
+            <w:r>
+              <w:t>d</w:t>
+            </w:r>
+            <w:r>
+              <w:t xml:space="preserve"> in project</w:t>
+            </w:r>
+          </w:p>
+          <w:p>
+            <w:pPr>
+              <w:cnfStyle w:val="000000100000" w:firstRow="0" w:lastRow="0" w:firstColumn="0" w:lastColumn="0" w:oddVBand="0" w:evenVBand="0" w:oddHBand="1" w:evenHBand="0" w:firstRowFirstColumn="0" w:firstRowLastColumn="0" w:lastRowFirstColumn="0" w:lastRowLastColumn="0"/>
+            </w:pPr>
+            <w:r>
+              <w:t>+</w:t>
+            </w:r>
+            <w:r>
+              <w:rPr>
+                <w:b/>
+              </w:rPr>
+              <w:t>MY_PINK:</w:t>
+            </w:r>
+            <w:r>
+              <w:t xml:space="preserve"> color pink</w:t>
+            </w:r>
+            <w:r>
+              <w:t xml:space="preserve"> use</w:t>
+            </w:r>
+            <w:r>
+              <w:t>d</w:t>
+            </w:r>
+            <w:bookmarkStart w:id="18" w:name="_GoBack"/>
+            <w:bookmarkEnd w:id="18"/>
+            <w:r>
+              <w:t xml:space="preserve"> in project</w:t>
+            </w:r>
           </w:p>
         </w:tc>
         <w:tc>
@@ -10514,7 +10808,6 @@
       </w:tr>
     </w:tbl>
     <w:p/>
-    <w:bookmarkStart w:id="18" w:name="_Toc108693135"/>
     <w:p>
       <w:pPr>
         <w:pStyle w:val="Heading3"/>
@@ -10523,10 +10816,12 @@
           <w:numId w:val="1"/>
         </w:numPr>
       </w:pPr>
+      <w:bookmarkStart w:id="19" w:name="_Toc108693135"/>
       <w:r>
         <w:rPr>
           <w:noProof/>
         </w:rPr>
+        <w:lastRenderedPageBreak/>
         <mc:AlternateContent>
           <mc:Choice Requires="wps">
             <w:drawing>
@@ -10602,7 +10897,7 @@
           </mc:Choice>
           <mc:Fallback>
             <w:pict>
-              <v:shape w14:anchorId="6300D943" id="Text Box 12" o:spid="_x0000_s1031" type="#_x0000_t202" style="position:absolute;left:0;text-align:left;margin-left:-50.55pt;margin-top:286.55pt;width:569.15pt;height:.05pt;z-index:251674624;visibility:visible;mso-wrap-style:square;mso-wrap-distance-left:9pt;mso-wrap-distance-top:0;mso-wrap-distance-right:9pt;mso-wrap-distance-bottom:0;mso-position-horizontal:absolute;mso-position-horizontal-relative:text;mso-position-vertical:absolute;mso-position-vertical-relative:text;v-text-anchor:top" o:gfxdata="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" stroked="f">
+              <v:shape w14:anchorId="6300D943" id="Text Box 12" o:spid="_x0000_s1031" type="#_x0000_t202" style="position:absolute;left:0;text-align:left;margin-left:-50.55pt;margin-top:286.55pt;width:569.15pt;height:.05pt;z-index:251674624;visibility:visible;mso-wrap-style:square;mso-wrap-distance-left:9pt;mso-wrap-distance-top:0;mso-wrap-distance-right:9pt;mso-wrap-distance-bottom:0;mso-position-horizontal:absolute;mso-position-horizontal-relative:text;mso-position-vertical:absolute;mso-position-vertical-relative:text;v-text-anchor:top" o:gfxdata="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" stroked="f">
                 <v:textbox style="mso-fit-shape-to-text:t" inset="0,0,0,0">
                   <w:txbxContent>
                     <w:p>
@@ -10698,7 +10993,7 @@
       <w:r>
         <w:t>Package exception</w:t>
       </w:r>
-      <w:bookmarkEnd w:id="18"/>
+      <w:bookmarkEnd w:id="19"/>
     </w:p>
     <w:p/>
     <w:p/>
@@ -11013,12 +11308,12 @@
           <w:numId w:val="1"/>
         </w:numPr>
       </w:pPr>
-      <w:bookmarkStart w:id="19" w:name="_Toc108693136"/>
+      <w:bookmarkStart w:id="20" w:name="_Toc108693136"/>
       <w:r>
         <w:lastRenderedPageBreak/>
         <w:t>CONCLUSION</w:t>
       </w:r>
-      <w:bookmarkEnd w:id="19"/>
+      <w:bookmarkEnd w:id="20"/>
     </w:p>
     <w:p>
       <w:pPr>
@@ -11138,7 +11433,7 @@
 </file>
 
 <file path=word/endnotes.xml><?xml version="1.0" encoding="utf-8"?>
-<w:endnotes xmlns:wpc="http://schemas.microsoft.com/office/word/2010/wordprocessingCanvas" xmlns:cx="http://schemas.microsoft.com/office/drawing/2014/chartex" xmlns:cx1="http://schemas.microsoft.com/office/drawing/2015/9/8/chartex" xmlns:cx2="http://schemas.microsoft.com/office/drawing/2015/10/21/chartex" xmlns:cx3="http://schemas.microsoft.com/office/drawing/2016/5/9/chartex" xmlns:cx4="http://schemas.microsoft.com/office/drawing/2016/5/10/chartex" xmlns:cx5="http://schemas.microsoft.com/office/drawing/2016/5/11/chartex" xmlns:cx6="http://schemas.microsoft.com/office/drawing/2016/5/12/chartex" xmlns:cx7="http://schemas.microsoft.com/office/drawing/2016/5/13/chartex" xmlns:cx8="http://schemas.microsoft.com/office/drawing/2016/5/14/chartex" xmlns:mc="http://schemas.openxmlformats.org/markup-compatibility/2006" xmlns:aink="http://schemas.microsoft.com/office/drawing/2016/ink" xmlns:am3d="http://schemas.microsoft.com/office/drawing/2017/model3d" xmlns:o="urn:schemas-microsoft-com:office:office" xmlns:oel="http://schemas.microsoft.com/office/2019/extlst" xmlns:r="http://schemas.openxmlformats.org/officeDocument/2006/relationships" xmlns:m="http://schemas.openxmlformats.org/officeDocument/2006/math" xmlns:v="urn:schemas-microsoft-com:vml" xmlns:wp14="http://schemas.microsoft.com/office/word/2010/wordprocessingDrawing" xmlns:wp="http://schemas.openxmlformats.org/drawingml/2006/wordprocessingDrawing" xmlns:w10="urn:schemas-microsoft-com:office:word" xmlns:w="http://schemas.openxmlformats.org/wordprocessingml/2006/main" xmlns:w14="http://schemas.microsoft.com/office/word/2010/wordml" xmlns:w15="http://schemas.microsoft.com/office/word/2012/wordml" xmlns:w16cex="http://schemas.microsoft.com/office/word/2018/wordml/cex" xmlns:w16cid="http://schemas.microsoft.com/office/word/2016/wordml/cid" xmlns:w16="http://schemas.microsoft.com/office/word/2018/wordml" xmlns:w16sdtdh="http://schemas.microsoft.com/office/word/2020/wordml/sdtdatahash" xmlns:w16se="http://schemas.microsoft.com/office/word/2015/wordml/symex" xmlns:wpg="http://schemas.microsoft.com/office/word/2010/wordprocessingGroup" xmlns:wpi="http://schemas.microsoft.com/office/word/2010/wordprocessingInk" xmlns:wne="http://schemas.microsoft.com/office/word/2006/wordml" xmlns:wps="http://schemas.microsoft.com/office/word/2010/wordprocessingShape" mc:Ignorable="w14 w15 w16se w16cid w16 w16cex w16sdtdh wp14">
+<w:endnotes xmlns:wpc="http://schemas.microsoft.com/office/word/2010/wordprocessingCanvas" xmlns:cx="http://schemas.microsoft.com/office/drawing/2014/chartex" xmlns:mc="http://schemas.openxmlformats.org/markup-compatibility/2006" xmlns:o="urn:schemas-microsoft-com:office:office" xmlns:r="http://schemas.openxmlformats.org/officeDocument/2006/relationships" xmlns:m="http://schemas.openxmlformats.org/officeDocument/2006/math" xmlns:v="urn:schemas-microsoft-com:vml" xmlns:wp14="http://schemas.microsoft.com/office/word/2010/wordprocessingDrawing" xmlns:wp="http://schemas.openxmlformats.org/drawingml/2006/wordprocessingDrawing" xmlns:w10="urn:schemas-microsoft-com:office:word" xmlns:w="http://schemas.openxmlformats.org/wordprocessingml/2006/main" xmlns:w14="http://schemas.microsoft.com/office/word/2010/wordml" xmlns:w15="http://schemas.microsoft.com/office/word/2012/wordml" xmlns:w16se="http://schemas.microsoft.com/office/word/2015/wordml/symex" xmlns:wpg="http://schemas.microsoft.com/office/word/2010/wordprocessingGroup" xmlns:wpi="http://schemas.microsoft.com/office/word/2010/wordprocessingInk" xmlns:wne="http://schemas.microsoft.com/office/word/2006/wordml" xmlns:wps="http://schemas.microsoft.com/office/word/2010/wordprocessingShape" mc:Ignorable="w14 w15 w16se wp14">
   <w:endnote w:type="separator" w:id="-1">
     <w:p>
       <w:pPr>
@@ -11163,7 +11458,7 @@
 </file>
 
 <file path=word/footnotes.xml><?xml version="1.0" encoding="utf-8"?>
-<w:footnotes xmlns:wpc="http://schemas.microsoft.com/office/word/2010/wordprocessingCanvas" xmlns:cx="http://schemas.microsoft.com/office/drawing/2014/chartex" xmlns:cx1="http://schemas.microsoft.com/office/drawing/2015/9/8/chartex" xmlns:cx2="http://schemas.microsoft.com/office/drawing/2015/10/21/chartex" xmlns:cx3="http://schemas.microsoft.com/office/drawing/2016/5/9/chartex" xmlns:cx4="http://schemas.microsoft.com/office/drawing/2016/5/10/chartex" xmlns:cx5="http://schemas.microsoft.com/office/drawing/2016/5/11/chartex" xmlns:cx6="http://schemas.microsoft.com/office/drawing/2016/5/12/chartex" xmlns:cx7="http://schemas.microsoft.com/office/drawing/2016/5/13/chartex" xmlns:cx8="http://schemas.microsoft.com/office/drawing/2016/5/14/chartex" xmlns:mc="http://schemas.openxmlformats.org/markup-compatibility/2006" xmlns:aink="http://schemas.microsoft.com/office/drawing/2016/ink" xmlns:am3d="http://schemas.microsoft.com/office/drawing/2017/model3d" xmlns:o="urn:schemas-microsoft-com:office:office" xmlns:oel="http://schemas.microsoft.com/office/2019/extlst" xmlns:r="http://schemas.openxmlformats.org/officeDocument/2006/relationships" xmlns:m="http://schemas.openxmlformats.org/officeDocument/2006/math" xmlns:v="urn:schemas-microsoft-com:vml" xmlns:wp14="http://schemas.microsoft.com/office/word/2010/wordprocessingDrawing" xmlns:wp="http://schemas.openxmlformats.org/drawingml/2006/wordprocessingDrawing" xmlns:w10="urn:schemas-microsoft-com:office:word" xmlns:w="http://schemas.openxmlformats.org/wordprocessingml/2006/main" xmlns:w14="http://schemas.microsoft.com/office/word/2010/wordml" xmlns:w15="http://schemas.microsoft.com/office/word/2012/wordml" xmlns:w16cex="http://schemas.microsoft.com/office/word/2018/wordml/cex" xmlns:w16cid="http://schemas.microsoft.com/office/word/2016/wordml/cid" xmlns:w16="http://schemas.microsoft.com/office/word/2018/wordml" xmlns:w16sdtdh="http://schemas.microsoft.com/office/word/2020/wordml/sdtdatahash" xmlns:w16se="http://schemas.microsoft.com/office/word/2015/wordml/symex" xmlns:wpg="http://schemas.microsoft.com/office/word/2010/wordprocessingGroup" xmlns:wpi="http://schemas.microsoft.com/office/word/2010/wordprocessingInk" xmlns:wne="http://schemas.microsoft.com/office/word/2006/wordml" xmlns:wps="http://schemas.microsoft.com/office/word/2010/wordprocessingShape" mc:Ignorable="w14 w15 w16se w16cid w16 w16cex w16sdtdh wp14">
+<w:footnotes xmlns:wpc="http://schemas.microsoft.com/office/word/2010/wordprocessingCanvas" xmlns:cx="http://schemas.microsoft.com/office/drawing/2014/chartex" xmlns:mc="http://schemas.openxmlformats.org/markup-compatibility/2006" xmlns:o="urn:schemas-microsoft-com:office:office" xmlns:r="http://schemas.openxmlformats.org/officeDocument/2006/relationships" xmlns:m="http://schemas.openxmlformats.org/officeDocument/2006/math" xmlns:v="urn:schemas-microsoft-com:vml" xmlns:wp14="http://schemas.microsoft.com/office/word/2010/wordprocessingDrawing" xmlns:wp="http://schemas.openxmlformats.org/drawingml/2006/wordprocessingDrawing" xmlns:w10="urn:schemas-microsoft-com:office:word" xmlns:w="http://schemas.openxmlformats.org/wordprocessingml/2006/main" xmlns:w14="http://schemas.microsoft.com/office/word/2010/wordml" xmlns:w15="http://schemas.microsoft.com/office/word/2012/wordml" xmlns:w16se="http://schemas.microsoft.com/office/word/2015/wordml/symex" xmlns:wpg="http://schemas.microsoft.com/office/word/2010/wordprocessingGroup" xmlns:wpi="http://schemas.microsoft.com/office/word/2010/wordprocessingInk" xmlns:wne="http://schemas.microsoft.com/office/word/2006/wordml" xmlns:wps="http://schemas.microsoft.com/office/word/2010/wordprocessingShape" mc:Ignorable="w14 w15 w16se wp14">
   <w:footnote w:type="separator" w:id="-1">
     <w:p>
       <w:pPr>
@@ -11188,7 +11483,7 @@
 </file>
 
 <file path=word/numbering.xml><?xml version="1.0" encoding="utf-8"?>
-<w:numbering xmlns:wpc="http://schemas.microsoft.com/office/word/2010/wordprocessingCanvas" xmlns:cx="http://schemas.microsoft.com/office/drawing/2014/chartex" xmlns:cx1="http://schemas.microsoft.com/office/drawing/2015/9/8/chartex" xmlns:cx2="http://schemas.microsoft.com/office/drawing/2015/10/21/chartex" xmlns:cx3="http://schemas.microsoft.com/office/drawing/2016/5/9/chartex" xmlns:cx4="http://schemas.microsoft.com/office/drawing/2016/5/10/chartex" xmlns:cx5="http://schemas.microsoft.com/office/drawing/2016/5/11/chartex" xmlns:cx6="http://schemas.microsoft.com/office/drawing/2016/5/12/chartex" xmlns:cx7="http://schemas.microsoft.com/office/drawing/2016/5/13/chartex" xmlns:cx8="http://schemas.microsoft.com/office/drawing/2016/5/14/chartex" xmlns:mc="http://schemas.openxmlformats.org/markup-compatibility/2006" xmlns:aink="http://schemas.microsoft.com/office/drawing/2016/ink" xmlns:am3d="http://schemas.microsoft.com/office/drawing/2017/model3d" xmlns:o="urn:schemas-microsoft-com:office:office" xmlns:oel="http://schemas.microsoft.com/office/2019/extlst" xmlns:r="http://schemas.openxmlformats.org/officeDocument/2006/relationships" xmlns:m="http://schemas.openxmlformats.org/officeDocument/2006/math" xmlns:v="urn:schemas-microsoft-com:vml" xmlns:wp14="http://schemas.microsoft.com/office/word/2010/wordprocessingDrawing" xmlns:wp="http://schemas.openxmlformats.org/drawingml/2006/wordprocessingDrawing" xmlns:w10="urn:schemas-microsoft-com:office:word" xmlns:w="http://schemas.openxmlformats.org/wordprocessingml/2006/main" xmlns:w14="http://schemas.microsoft.com/office/word/2010/wordml" xmlns:w15="http://schemas.microsoft.com/office/word/2012/wordml" xmlns:w16cex="http://schemas.microsoft.com/office/word/2018/wordml/cex" xmlns:w16cid="http://schemas.microsoft.com/office/word/2016/wordml/cid" xmlns:w16="http://schemas.microsoft.com/office/word/2018/wordml" xmlns:w16sdtdh="http://schemas.microsoft.com/office/word/2020/wordml/sdtdatahash" xmlns:w16se="http://schemas.microsoft.com/office/word/2015/wordml/symex" xmlns:wpg="http://schemas.microsoft.com/office/word/2010/wordprocessingGroup" xmlns:wpi="http://schemas.microsoft.com/office/word/2010/wordprocessingInk" xmlns:wne="http://schemas.microsoft.com/office/word/2006/wordml" xmlns:wps="http://schemas.microsoft.com/office/word/2010/wordprocessingShape" mc:Ignorable="w14 w15 w16se w16cid w16 w16cex w16sdtdh wp14">
+<w:numbering xmlns:wpc="http://schemas.microsoft.com/office/word/2010/wordprocessingCanvas" xmlns:cx="http://schemas.microsoft.com/office/drawing/2014/chartex" xmlns:mc="http://schemas.openxmlformats.org/markup-compatibility/2006" xmlns:o="urn:schemas-microsoft-com:office:office" xmlns:r="http://schemas.openxmlformats.org/officeDocument/2006/relationships" xmlns:m="http://schemas.openxmlformats.org/officeDocument/2006/math" xmlns:v="urn:schemas-microsoft-com:vml" xmlns:wp14="http://schemas.microsoft.com/office/word/2010/wordprocessingDrawing" xmlns:wp="http://schemas.openxmlformats.org/drawingml/2006/wordprocessingDrawing" xmlns:w10="urn:schemas-microsoft-com:office:word" xmlns:w="http://schemas.openxmlformats.org/wordprocessingml/2006/main" xmlns:w14="http://schemas.microsoft.com/office/word/2010/wordml" xmlns:w15="http://schemas.microsoft.com/office/word/2012/wordml" xmlns:w16se="http://schemas.microsoft.com/office/word/2015/wordml/symex" xmlns:wpg="http://schemas.microsoft.com/office/word/2010/wordprocessingGroup" xmlns:wpi="http://schemas.microsoft.com/office/word/2010/wordprocessingInk" xmlns:wne="http://schemas.microsoft.com/office/word/2006/wordml" xmlns:wps="http://schemas.microsoft.com/office/word/2010/wordprocessingShape" mc:Ignorable="w14 w15 w16se wp14">
   <w:abstractNum w:abstractNumId="0" w15:restartNumberingAfterBreak="0">
     <w:nsid w:val="0FEB66B0"/>
     <w:multiLevelType w:val="hybridMultilevel"/>
@@ -12318,41 +12613,41 @@
       </w:rPr>
     </w:lvl>
   </w:abstractNum>
-  <w:num w:numId="1" w16cid:durableId="1322270442">
+  <w:num w:numId="1">
     <w:abstractNumId w:val="6"/>
   </w:num>
-  <w:num w:numId="2" w16cid:durableId="1857771688">
+  <w:num w:numId="2">
     <w:abstractNumId w:val="3"/>
   </w:num>
-  <w:num w:numId="3" w16cid:durableId="16347290">
+  <w:num w:numId="3">
     <w:abstractNumId w:val="4"/>
   </w:num>
-  <w:num w:numId="4" w16cid:durableId="367799078">
+  <w:num w:numId="4">
     <w:abstractNumId w:val="1"/>
   </w:num>
-  <w:num w:numId="5" w16cid:durableId="1446651590">
+  <w:num w:numId="5">
     <w:abstractNumId w:val="7"/>
   </w:num>
-  <w:num w:numId="6" w16cid:durableId="77752282">
+  <w:num w:numId="6">
     <w:abstractNumId w:val="5"/>
   </w:num>
-  <w:num w:numId="7" w16cid:durableId="1961690035">
+  <w:num w:numId="7">
     <w:abstractNumId w:val="9"/>
   </w:num>
-  <w:num w:numId="8" w16cid:durableId="2004308675">
+  <w:num w:numId="8">
     <w:abstractNumId w:val="2"/>
   </w:num>
-  <w:num w:numId="9" w16cid:durableId="1762288093">
+  <w:num w:numId="9">
     <w:abstractNumId w:val="0"/>
   </w:num>
-  <w:num w:numId="10" w16cid:durableId="1414012402">
+  <w:num w:numId="10">
     <w:abstractNumId w:val="8"/>
   </w:num>
 </w:numbering>
 </file>
 
 <file path=word/styles.xml><?xml version="1.0" encoding="utf-8"?>
-<w:styles xmlns:mc="http://schemas.openxmlformats.org/markup-compatibility/2006" xmlns:r="http://schemas.openxmlformats.org/officeDocument/2006/relationships" xmlns:w="http://schemas.openxmlformats.org/wordprocessingml/2006/main" xmlns:w14="http://schemas.microsoft.com/office/word/2010/wordml" xmlns:w15="http://schemas.microsoft.com/office/word/2012/wordml" xmlns:w16cex="http://schemas.microsoft.com/office/word/2018/wordml/cex" xmlns:w16cid="http://schemas.microsoft.com/office/word/2016/wordml/cid" xmlns:w16="http://schemas.microsoft.com/office/word/2018/wordml" xmlns:w16sdtdh="http://schemas.microsoft.com/office/word/2020/wordml/sdtdatahash" xmlns:w16se="http://schemas.microsoft.com/office/word/2015/wordml/symex" mc:Ignorable="w14 w15 w16se w16cid w16 w16cex w16sdtdh">
+<w:styles xmlns:mc="http://schemas.openxmlformats.org/markup-compatibility/2006" xmlns:r="http://schemas.openxmlformats.org/officeDocument/2006/relationships" xmlns:w="http://schemas.openxmlformats.org/wordprocessingml/2006/main" xmlns:w14="http://schemas.microsoft.com/office/word/2010/wordml" xmlns:w15="http://schemas.microsoft.com/office/word/2012/wordml" xmlns:w16se="http://schemas.microsoft.com/office/word/2015/wordml/symex" mc:Ignorable="w14 w15 w16se">
   <w:docDefaults>
     <w:rPrDefault>
       <w:rPr>
@@ -12368,7 +12663,7 @@
       </w:pPr>
     </w:pPrDefault>
   </w:docDefaults>
-  <w:latentStyles w:defLockedState="0" w:defUIPriority="99" w:defSemiHidden="0" w:defUnhideWhenUsed="0" w:defQFormat="0" w:count="376">
+  <w:latentStyles w:defLockedState="0" w:defUIPriority="99" w:defSemiHidden="0" w:defUnhideWhenUsed="0" w:defQFormat="0" w:count="371">
     <w:lsdException w:name="Normal" w:uiPriority="0" w:qFormat="1"/>
     <w:lsdException w:name="heading 1" w:uiPriority="9" w:qFormat="1"/>
     <w:lsdException w:name="heading 2" w:semiHidden="1" w:uiPriority="9" w:unhideWhenUsed="1" w:qFormat="1"/>
@@ -12740,11 +13035,6 @@
     <w:lsdException w:name="List Table 5 Dark Accent 6" w:uiPriority="50"/>
     <w:lsdException w:name="List Table 6 Colorful Accent 6" w:uiPriority="51"/>
     <w:lsdException w:name="List Table 7 Colorful Accent 6" w:uiPriority="52"/>
-    <w:lsdException w:name="Mention" w:semiHidden="1" w:unhideWhenUsed="1"/>
-    <w:lsdException w:name="Smart Hyperlink" w:semiHidden="1" w:unhideWhenUsed="1"/>
-    <w:lsdException w:name="Hashtag" w:semiHidden="1" w:unhideWhenUsed="1"/>
-    <w:lsdException w:name="Unresolved Mention" w:semiHidden="1" w:unhideWhenUsed="1"/>
-    <w:lsdException w:name="Smart Link" w:semiHidden="1" w:unhideWhenUsed="1"/>
   </w:latentStyles>
   <w:style w:type="paragraph" w:default="1" w:styleId="Normal">
     <w:name w:val="Normal"/>
@@ -13748,7 +14038,7 @@
 </file>
 
 <file path=customXml/itemProps1.xml><?xml version="1.0" encoding="utf-8"?>
-<ds:datastoreItem xmlns:ds="http://schemas.openxmlformats.org/officeDocument/2006/customXml" ds:itemID="{665DBE28-682E-4348-AD9C-2F48E7A4B5E4}">
+<ds:datastoreItem xmlns:ds="http://schemas.openxmlformats.org/officeDocument/2006/customXml" ds:itemID="{183CF9D2-313D-4332-A51B-8EAF4C376BDA}">
   <ds:schemaRefs>
     <ds:schemaRef ds:uri="http://schemas.openxmlformats.org/officeDocument/2006/bibliography"/>
   </ds:schemaRefs>

</xml_diff>